<commit_message>
Restyled buttons, did more work on the report.
</commit_message>
<xml_diff>
--- a/Nick_Petty_HW3_Report.docx
+++ b/Nick_Petty_HW3_Report.docx
@@ -61,6 +61,21 @@
       <w:r>
         <w:t xml:space="preserve">This website was built to serve as a hub for my assignments in this class.  </w:t>
       </w:r>
+      <w:r>
+        <w:t>To make the site easy-to-use and still look good, I used a Boot</w:t>
+      </w:r>
+      <w:r>
+        <w:t xml:space="preserve">strap template and stylesheet.  Because there is little more to the site beyond link aggregation, all elements and design are kept simple with </w:t>
+      </w:r>
+      <w:r>
+        <w:t>minor</w:t>
+      </w:r>
+      <w:r>
+        <w:t xml:space="preserve"> deviation from the template.</w:t>
+      </w:r>
+      <w:r>
+        <w:t xml:space="preserve">  The navigation bar and Jumbotron let users know the owner and purpose of the page, then the main section provides links to assignments with a brief description for each.</w:t>
+      </w:r>
     </w:p>
     <w:p/>
     <w:p>
@@ -84,7 +99,10 @@
         <w:t xml:space="preserve">The Jumbotron template from getbootstrap.com was used </w:t>
       </w:r>
       <w:r>
-        <w:t>for the layout of this website.</w:t>
+        <w:t>for the layout of this website</w:t>
+      </w:r>
+      <w:r>
+        <w:t>.</w:t>
       </w:r>
       <w:bookmarkStart w:id="0" w:name="_GoBack"/>
       <w:bookmarkEnd w:id="0"/>
@@ -164,7 +182,15 @@
         </w:numPr>
       </w:pPr>
       <w:r>
-        <w:t>OSX Terminal and Cyberduck for SSH and SFTP to LAMP server.</w:t>
+        <w:t xml:space="preserve">OSX Terminal and </w:t>
+      </w:r>
+      <w:proofErr w:type="spellStart"/>
+      <w:r>
+        <w:t>Cyberduck</w:t>
+      </w:r>
+      <w:proofErr w:type="spellEnd"/>
+      <w:r>
+        <w:t xml:space="preserve"> for SSH and SFTP to LAMP server.</w:t>
       </w:r>
     </w:p>
     <w:p>
@@ -176,7 +202,23 @@
         </w:numPr>
       </w:pPr>
       <w:r>
-        <w:t>OSX Terminal and Sourcetree for GitHub repository management.</w:t>
+        <w:t xml:space="preserve">OSX Terminal and </w:t>
+      </w:r>
+      <w:proofErr w:type="spellStart"/>
+      <w:r>
+        <w:t>Sourcetree</w:t>
+      </w:r>
+      <w:proofErr w:type="spellEnd"/>
+      <w:r>
+        <w:t xml:space="preserve"> for </w:t>
+      </w:r>
+      <w:proofErr w:type="spellStart"/>
+      <w:r>
+        <w:t>GitHub</w:t>
+      </w:r>
+      <w:proofErr w:type="spellEnd"/>
+      <w:r>
+        <w:t xml:space="preserve"> repository management.</w:t>
       </w:r>
     </w:p>
     <w:p>

</xml_diff>

<commit_message>
Finalized report.  Added link to favicon source.
</commit_message>
<xml_diff>
--- a/Nick_Petty_HW3_Report.docx
+++ b/Nick_Petty_HW3_Report.docx
@@ -76,6 +76,9 @@
       <w:r>
         <w:t xml:space="preserve">  The navigation bar and Jumbotron let users know the owner and purpose of the page, then the main section provides links to assignments with a brief description for each.</w:t>
       </w:r>
+      <w:r>
+        <w:t xml:space="preserve">  Additional links are included after the homework and project links.  These links are not required for the assignment, however.</w:t>
+      </w:r>
     </w:p>
     <w:p/>
     <w:p>
@@ -105,7 +108,31 @@
         <w:t>.</w:t>
       </w:r>
       <w:r>
-        <w:t xml:space="preserve">  I chose this design because it was simple and clearly displayed the information I wanted.  The default buttons were modified to add more color to the page, and the sign-in and Jumbotron link were removed because they weren’t needed.  I added a favicon, a white “N” on a blue square.  This template is also mobile-responsive, which I value greatly.</w:t>
+        <w:t xml:space="preserve">  I chose this design because it was simple and clearly displayed the information I wanted.  </w:t>
+      </w:r>
+      <w:r>
+        <w:t>This template is also mobile-responsive, which I value greatly.</w:t>
+      </w:r>
+      <w:r>
+        <w:t xml:space="preserve">  </w:t>
+      </w:r>
+      <w:r>
+        <w:t xml:space="preserve">The default buttons were modified to add more color to the page, and the sign-in and Jumbotron link were removed because they weren’t needed.  </w:t>
+      </w:r>
+      <w:r>
+        <w:t xml:space="preserve">Images may have been a nice addition, but after testing one in the Jumbotron, I decided to stick with the simple grey background.  Lastly, </w:t>
+      </w:r>
+      <w:r>
+        <w:t>I added a favicon</w:t>
+      </w:r>
+      <w:r>
+        <w:t xml:space="preserve"> -</w:t>
+      </w:r>
+      <w:r>
+        <w:t xml:space="preserve"> a white “N” on a blue square</w:t>
+      </w:r>
+      <w:r>
+        <w:t xml:space="preserve"> - to give the site’s tab some distinction.</w:t>
       </w:r>
     </w:p>
     <w:p/>
@@ -183,15 +210,7 @@
         </w:numPr>
       </w:pPr>
       <w:r>
-        <w:t xml:space="preserve">OSX Terminal and </w:t>
-      </w:r>
-      <w:proofErr w:type="spellStart"/>
-      <w:r>
-        <w:t>Cyberduck</w:t>
-      </w:r>
-      <w:proofErr w:type="spellEnd"/>
-      <w:r>
-        <w:t xml:space="preserve"> for SSH and SFTP to LAMP server.</w:t>
+        <w:t>OSX Terminal and Cyberduck for SSH and SFTP to LAMP server.</w:t>
       </w:r>
     </w:p>
     <w:p>
@@ -203,23 +222,7 @@
         </w:numPr>
       </w:pPr>
       <w:r>
-        <w:t xml:space="preserve">OSX Terminal and </w:t>
-      </w:r>
-      <w:proofErr w:type="spellStart"/>
-      <w:r>
-        <w:t>Sourcetree</w:t>
-      </w:r>
-      <w:proofErr w:type="spellEnd"/>
-      <w:r>
-        <w:t xml:space="preserve"> for </w:t>
-      </w:r>
-      <w:proofErr w:type="spellStart"/>
-      <w:r>
-        <w:t>GitHub</w:t>
-      </w:r>
-      <w:proofErr w:type="spellEnd"/>
-      <w:r>
-        <w:t xml:space="preserve"> repository management.</w:t>
+        <w:t>OSX Terminal and Sourcetree for GitHub repository management.</w:t>
       </w:r>
     </w:p>
     <w:p>
@@ -249,26 +252,53 @@
     <w:p/>
     <w:p>
       <w:r>
-        <w:t>Initial creation was straightforward with the template; I downloaded it, put my name on it, and uploaded it to the LAMP server.  I had first thought that this would be another free choice website, and began designing it around the topic of lizards in South Florida, but changed it once I read the assignment description.  The content was very light, so it only took a few hours to add with layout and styling.  Adding the favicon was a bit of a challenge though.  After browsing selections online, I tried creating my own.  It didn’t go well, so I fell back onto a simple icon from favicon-generator.org.  The final updates were styling tweaks, changing to relative links, and re-insertion of Bootstrap’s JavaScript for better performance.</w:t>
-      </w:r>
-    </w:p>
-    <w:p/>
-    <w:p>
-      <w:r>
-        <w:t xml:space="preserve">This assignment was much easier than the first website, since content and design were </w:t>
-      </w:r>
-      <w:r>
-        <w:t xml:space="preserve">already provided.  Most of my work was deciding which layout and colors to use, managing the files on the server, then getting links correct.  The favicon took a few hours since I didn’t know how to </w:t>
+        <w:t>Initial creation was straightforward with the template</w:t>
+      </w:r>
+      <w:r>
+        <w:t>.</w:t>
+      </w:r>
+      <w:r>
+        <w:t xml:space="preserve"> </w:t>
+      </w:r>
+      <w:r>
+        <w:t xml:space="preserve"> </w:t>
+      </w:r>
+      <w:r>
+        <w:t>I downloaded it, put my name on it, and uploaded it to the LAMP server.  I had first thought that this would be another free choice website, and began designing it around the topic of lizards in South Florida, but changed it once I read the assignment description.  The content was very light, so it only took a few hours to add with layout and styling.  Adding the favicon was a bit of a challenge though.  After browsing selections online, I tried creating my own.  It didn’t go well, so I fell back onto a simple icon from favicon-generator.org.  The final updates were styling tweaks, changing to relative links, and re-insertion of Bootstrap’s JavaScript for better performance.</w:t>
+      </w:r>
+      <w:r>
+        <w:t xml:space="preserve">  The extra links were left as absolute because GitHub and LinkedIn are external, and the Japanese flag example is not </w:t>
       </w:r>
       <w:r>
         <w:lastRenderedPageBreak/>
-        <w:t>go about creating one, even though I eventually settled on a pre-existing icon.</w:t>
-      </w:r>
-      <w:r>
-        <w:t xml:space="preserve">  Overall, I estimate about twelve hours of effort to complete this assignment.</w:t>
+        <w:t>required for this course (I wanted to make sure I could post, link, and use HTML 5 on the LAMP server).</w:t>
       </w:r>
       <w:bookmarkStart w:id="0" w:name="_GoBack"/>
       <w:bookmarkEnd w:id="0"/>
+    </w:p>
+    <w:p/>
+    <w:p>
+      <w:r>
+        <w:t xml:space="preserve">This assignment was much easier than the first website, since content and design were </w:t>
+      </w:r>
+      <w:r>
+        <w:t xml:space="preserve">already provided.  Most of my work was deciding which layout and colors to use, managing the files on the server, then getting links </w:t>
+      </w:r>
+      <w:r>
+        <w:t xml:space="preserve">to work </w:t>
+      </w:r>
+      <w:r>
+        <w:t>correct</w:t>
+      </w:r>
+      <w:r>
+        <w:t>ly</w:t>
+      </w:r>
+      <w:r>
+        <w:t>.  The favicon took a few hours since I didn’t know how to go about creating one, even though I eventually settled on a pre-existing icon.</w:t>
+      </w:r>
+      <w:r>
+        <w:t xml:space="preserve">  Overall, I estimate about twelve hours of effort to complete this assignment.</w:t>
+      </w:r>
     </w:p>
     <w:sectPr>
       <w:pgSz w:w="12240" w:h="15840"/>

</xml_diff>